<commit_message>
added poster; made some changes to the technical documentation
</commit_message>
<xml_diff>
--- a/Technische_Dokumentation_(Markus)/Technische_Dokumentation_Ampelsterung.docx
+++ b/Technische_Dokumentation_(Markus)/Technische_Dokumentation_Ampelsterung.docx
@@ -2403,7 +2403,7 @@
                 <w:noProof/>
                 <w:webHidden/>
               </w:rPr>
-              <w:t>16</w:t>
+              <w:t>17</w:t>
             </w:r>
             <w:r>
               <w:rPr>
@@ -2493,7 +2493,7 @@
                 <w:noProof/>
                 <w:webHidden/>
               </w:rPr>
-              <w:t>17</w:t>
+              <w:t>18</w:t>
             </w:r>
             <w:r>
               <w:rPr>
@@ -2583,7 +2583,7 @@
                 <w:noProof/>
                 <w:webHidden/>
               </w:rPr>
-              <w:t>18</w:t>
+              <w:t>19</w:t>
             </w:r>
             <w:r>
               <w:rPr>
@@ -2673,7 +2673,7 @@
                 <w:noProof/>
                 <w:webHidden/>
               </w:rPr>
-              <w:t>19</w:t>
+              <w:t>20</w:t>
             </w:r>
             <w:r>
               <w:rPr>
@@ -8888,43 +8888,90 @@
         <w:t>estet</w:t>
       </w:r>
       <w:r>
-        <w:t>. Über Drucktaster und eine Smartphone-App lassen sich die Ampeln zuverlässig zwischen den Farben Rot und Grün umschalten. Die Bluetooth-Kommunikation zwischen der App und dem Arduino Mega 2560 funktioniert fehlerfrei, was eine Fernsteuerung ermöglicht.</w:t>
+        <w:t>. Über Drucktaster und eine Smartphone-App lassen sich die Ampeln zwischen den Farben Rot und Grün umschalten. Die Bluetooth-Kommunikation zwischen der App und dem Arduino Mega 2560 funktioniert fehlerfrei, was eine Fernsteuerung ermöglicht.</w:t>
       </w:r>
       <w:r>
         <w:t xml:space="preserve"> Sie ist allerdings in ihrer Reichweite begrenzt.</w:t>
       </w:r>
-      <w:r>
-        <w:t xml:space="preserve"> Die Ampeln wurden zudem so entwickelt, dass sie vo</w:t>
-      </w:r>
-      <w:r>
-        <w:t>m</w:t>
-      </w:r>
-      <w:r>
-        <w:t xml:space="preserve"> </w:t>
-      </w:r>
-      <w:r>
-        <w:t>„</w:t>
-      </w:r>
-      <w:r>
-        <w:t>OpenBot</w:t>
-      </w:r>
-      <w:r>
-        <w:t>“</w:t>
-      </w:r>
-      <w:r>
-        <w:t xml:space="preserve"> über das neuronale Netz erkannt werden können, sodass</w:t>
-      </w:r>
-      <w:r>
-        <w:t xml:space="preserve"> für folgende Projekte</w:t>
-      </w:r>
-      <w:r>
-        <w:t xml:space="preserve"> eine Reaktion auf </w:t>
-      </w:r>
-      <w:r>
-        <w:t xml:space="preserve">die </w:t>
-      </w:r>
-      <w:r>
-        <w:t>Ampelsignale möglich ist.</w:t>
+    </w:p>
+    <w:p>
+      <w:pPr>
+        <w:spacing w:line="360" w:lineRule="auto"/>
+      </w:pPr>
+      <w:r>
+        <w:t xml:space="preserve">Beim Praxistest der Ampelsteuerung fiel auf, </w:t>
+      </w:r>
+      <w:r>
+        <w:t xml:space="preserve">das das Datensignal zum umschalten der Farben, das vom Arduino an die WS2812B-LED’s gesendet wird, von diesen nicht immer </w:t>
+      </w:r>
+      <w:r>
+        <w:t xml:space="preserve">sicher erkannt wird. So kam es beim Erproben der Ampeln vor, dass diese bei Tastendruck nicht die gewünschte Farbe annahmen oder </w:t>
+      </w:r>
+      <w:r>
+        <w:t>gar nicht reagierten.</w:t>
+      </w:r>
+    </w:p>
+    <w:p>
+      <w:pPr>
+        <w:spacing w:line="360" w:lineRule="auto"/>
+      </w:pPr>
+      <w:r>
+        <w:t xml:space="preserve">Dies ist </w:t>
+      </w:r>
+      <w:r>
+        <w:t>der Leitungslänge der Verbindung zwischen Steuerungskasten und Ampeln geschuldet. Bei der Verwendung kürz</w:t>
+      </w:r>
+      <w:r>
+        <w:t>erer Leiter trat dieses Problem nicht auf.</w:t>
+      </w:r>
+    </w:p>
+    <w:p>
+      <w:pPr>
+        <w:spacing w:line="360" w:lineRule="auto"/>
+      </w:pPr>
+      <w:r>
+        <w:t>Zur Behebung dieses Problems ka</w:t>
+      </w:r>
+      <w:r>
+        <w:t xml:space="preserve">nn beispielsweise eine weitere WS2812B-LED in die Mitte jeder Leiterstrecke </w:t>
+      </w:r>
+      <w:r>
+        <w:t>zwischen</w:t>
+      </w:r>
+      <w:r>
+        <w:t xml:space="preserve"> Steuerkasten </w:t>
+      </w:r>
+      <w:r>
+        <w:t>und</w:t>
+      </w:r>
+      <w:r>
+        <w:t xml:space="preserve"> Ampel geschalten werden. Diese dient</w:t>
+      </w:r>
+      <w:r>
+        <w:t xml:space="preserve"> somit</w:t>
+      </w:r>
+      <w:r>
+        <w:t xml:space="preserve"> als Signalverstärker</w:t>
+      </w:r>
+      <w:r>
+        <w:t>. Ebenso kann ein SK6812-LED-Signalverstärker verwendet werden, der einfach</w:t>
+      </w:r>
+      <w:r>
+        <w:t xml:space="preserve"> hinter die Ausgänge des Arduino geschalten wird.</w:t>
+      </w:r>
+    </w:p>
+    <w:p>
+      <w:pPr>
+        <w:spacing w:line="360" w:lineRule="auto"/>
+      </w:pPr>
+      <w:r>
+        <w:t>Beide Lösungsans</w:t>
+      </w:r>
+      <w:r>
+        <w:t>ätze wurden im Rahmen dieser Arbeit aufgrund des begrenzten Zeitumfangs nicht mehr behandelt</w:t>
+      </w:r>
+      <w:r>
+        <w:t xml:space="preserve"> und können in späteren Projekten als Zusatzaufgaben für andere Gruppen dienen.</w:t>
       </w:r>
     </w:p>
     <w:p>
@@ -8994,6 +9041,7 @@
       </w:pPr>
       <w:bookmarkStart w:id="51" w:name="_Toc177065956"/>
       <w:r>
+        <w:lastRenderedPageBreak/>
         <w:t>Fazit</w:t>
       </w:r>
       <w:bookmarkEnd w:id="51"/>
@@ -9058,6 +9106,20 @@
       </w:r>
       <w:r>
         <w:t xml:space="preserve"> schaffen. Die Kombination aus manuellem und ferngesteuertem Betrieb bietet Flexibilität im Testbetrieb. Zukünftige Erweiterungen, wie die Integration komplexerer Verkehrssteuerungen, sind durch die skalierbare Architektur problemlos realisierbar.</w:t>
+      </w:r>
+    </w:p>
+    <w:p>
+      <w:pPr>
+        <w:spacing w:line="360" w:lineRule="auto"/>
+      </w:pPr>
+      <w:r>
+        <w:t>Das Projekt bedarf allerdings noch weiterer Optimierungsmaßnahmen. Wie unter 8.1 beschrieben</w:t>
+      </w:r>
+      <w:r>
+        <w:t xml:space="preserve"> erkennen die WS2812B-LED’s das Datensignal des Arduino nicht immer sicher, was zu Fehlfunktionen im Betrieb der Ampeln führt. </w:t>
+      </w:r>
+      <w:r>
+        <w:t>Hier wurden unter 8.1 bereits mögliche Lösungsansätze genannt.</w:t>
       </w:r>
     </w:p>
     <w:p>
@@ -9086,6 +9148,7 @@
           <w:docPartUnique/>
         </w:docPartObj>
       </w:sdtPr>
+      <w:sdtEndPr/>
       <w:sdtContent>
         <w:p>
           <w:pPr>
@@ -9119,6 +9182,7 @@
             <w:id w:val="111145805"/>
             <w:bibliography/>
           </w:sdtPr>
+          <w:sdtEndPr/>
           <w:sdtContent>
             <w:p>
               <w:pPr>
@@ -10676,6 +10740,32 @@
     </w:p>
     <w:p>
       <w:pPr>
+        <w:pStyle w:val="Listenabsatz"/>
+        <w:numPr>
+          <w:ilvl w:val="0"/>
+          <w:numId w:val="21"/>
+        </w:numPr>
+        <w:spacing w:line="360" w:lineRule="auto"/>
+      </w:pPr>
+      <w:r>
+        <w:t>Plakat</w:t>
+      </w:r>
+    </w:p>
+    <w:p>
+      <w:pPr>
+        <w:pStyle w:val="Listenabsatz"/>
+        <w:numPr>
+          <w:ilvl w:val="0"/>
+          <w:numId w:val="21"/>
+        </w:numPr>
+        <w:spacing w:line="360" w:lineRule="auto"/>
+      </w:pPr>
+      <w:r>
+        <w:t>Videoanleitung</w:t>
+      </w:r>
+    </w:p>
+    <w:p>
+      <w:pPr>
         <w:spacing w:line="360" w:lineRule="auto"/>
         <w:rPr>
           <w:i/>
@@ -10870,6 +10960,11 @@
         <w:docPartUnique/>
       </w:docPartObj>
     </w:sdtPr>
+    <w:sdtEndPr>
+      <w:rPr>
+        <w:rStyle w:val="Seitenzahl"/>
+      </w:rPr>
+    </w:sdtEndPr>
     <w:sdtContent>
       <w:p>
         <w:pPr>
@@ -10932,8 +11027,8 @@
       <w:tblLook w:val="04A0" w:firstRow="1" w:lastRow="0" w:firstColumn="1" w:lastColumn="0" w:noHBand="0" w:noVBand="1"/>
     </w:tblPr>
     <w:tblGrid>
-      <w:gridCol w:w="7484"/>
-      <w:gridCol w:w="1871"/>
+      <w:gridCol w:w="7258"/>
+      <w:gridCol w:w="1814"/>
     </w:tblGrid>
     <w:sdt>
       <w:sdtPr>
@@ -11040,8 +11135,8 @@
       <w:tblLook w:val="04A0" w:firstRow="1" w:lastRow="0" w:firstColumn="1" w:lastColumn="0" w:noHBand="0" w:noVBand="1"/>
     </w:tblPr>
     <w:tblGrid>
-      <w:gridCol w:w="7484"/>
-      <w:gridCol w:w="1871"/>
+      <w:gridCol w:w="7258"/>
+      <w:gridCol w:w="1814"/>
     </w:tblGrid>
     <w:sdt>
       <w:sdtPr>

</xml_diff>